<commit_message>
- update introduction section,
</commit_message>
<xml_diff>
--- a/manuscript/drafts/manuscript.docx
+++ b/manuscript/drafts/manuscript.docx
@@ -40,6 +40,14 @@
     </w:p>
     <w:p>
       <w:pPr>
+        <w:pStyle w:val="FirstParagraph"/>
+      </w:pPr>
+      <w:r>
+        <w:t xml:space="preserve">Keywords: Human-Machine interaction, active learning, systematic reviews, text classification</w:t>
+      </w:r>
+    </w:p>
+    <w:p>
+      <w:pPr>
         <w:pStyle w:val="Heading4"/>
       </w:pPr>
       <w:bookmarkStart w:id="20" w:name="introduction"/>
@@ -182,15 +190,161 @@
         <w:pStyle w:val="FirstParagraph"/>
       </w:pPr>
       <w:r>
-        <w:t xml:space="preserve">This study is about how machine learning algorithms can increase efficiency in systematic reviews. I will write about what SRs are, and how workload can be reduced.</w:t>
-      </w:r>
-    </w:p>
-    <w:p>
-      <w:pPr>
-        <w:pStyle w:val="BodyText"/>
-      </w:pPr>
-      <w:r>
-        <w:t xml:space="preserve">Systematic reviews are top of the bill in research. As more and more papers are published and reproducibility crisis has emerged, science calls for more meta. It is important reflect on research by giving an overview of research areas which is typically done by a systematic review […]. Performing a systematic review is a tedious and time-consuming task. To review a specific research area, one starts out with an initial search of thousands of academic papers. All these papers abstracts need to be screened to find an initial batch of possibly relevant papers. With now hopefully only a couple of hundred papers left, the researcher needs to read these papers full-text to arrive at a final selection of papers that are relevant for the final systematic review [this is prisma process?]. This whole processes costs this and this much time [shelmilt].</w:t>
+        <w:t xml:space="preserve">In building evidence in research, systematic reviews are top of the bill.</w:t>
+      </w:r>
+      <w:r>
+        <w:t xml:space="preserve"> </w:t>
+      </w:r>
+      <w:r>
+        <w:t xml:space="preserve">A systematic review attempts to bring together all relevant studies to answer a specific research question.</w:t>
+      </w:r>
+      <w:r>
+        <w:t xml:space="preserve"> </w:t>
+      </w:r>
+      <w:r>
+        <w:t xml:space="preserve">(PRISMA-P Group et al. 2015)</w:t>
+      </w:r>
+      <w:r>
+        <w:t xml:space="preserve"> </w:t>
+      </w:r>
+      <w:r>
+        <w:t xml:space="preserve">Findings from systematic reviews are leading in developing clinical guidelines.</w:t>
+      </w:r>
+    </w:p>
+    <w:p>
+      <w:pPr>
+        <w:pStyle w:val="BodyText"/>
+      </w:pPr>
+      <w:r>
+        <w:t xml:space="preserve">Performing a systematic review can be a tedious and time-consuming task.</w:t>
+      </w:r>
+      <w:r>
+        <w:t xml:space="preserve"> </w:t>
+      </w:r>
+      <w:r>
+        <w:t xml:space="preserve">To gather the findings relevant to answering the research question, a systematic search is performed.</w:t>
+      </w:r>
+      <w:r>
+        <w:t xml:space="preserve"> </w:t>
+      </w:r>
+      <w:r>
+        <w:t xml:space="preserve">A systematic search starts with collecting all publications that meet pre-specified eligibility criteria. From this collection of candidate studies the researcher has to identify the publications relevant for answering the research question.</w:t>
+      </w:r>
+    </w:p>
+    <w:p>
+      <w:pPr>
+        <w:pStyle w:val="BodyText"/>
+      </w:pPr>
+      <w:r>
+        <w:t xml:space="preserve">As more and more papers are published and reproducibility crisis has emerged,</w:t>
+      </w:r>
+      <w:r>
+        <w:t xml:space="preserve"> </w:t>
+      </w:r>
+      <w:r>
+        <w:t xml:space="preserve">A systematic search often results in thousands of candidate studies.</w:t>
+      </w:r>
+      <w:r>
+        <w:t xml:space="preserve"> </w:t>
+      </w:r>
+      <w:r>
+        <w:t xml:space="preserve">Relevant publications are then identified by screening title and abstract of all candidate studies.</w:t>
+      </w:r>
+      <w:r>
+        <w:t xml:space="preserve"> </w:t>
+      </w:r>
+      <w:r>
+        <w:t xml:space="preserve">This screening process is a manual task often executed by multiple reviewers to ensure reliability.</w:t>
+      </w:r>
+      <w:r>
+        <w:t xml:space="preserve"> </w:t>
+      </w:r>
+      <w:r>
+        <w:t xml:space="preserve">This is a time consuming process that weighs heavily on resources.</w:t>
+      </w:r>
+    </w:p>
+    <w:p>
+      <w:pPr>
+        <w:pStyle w:val="BodyText"/>
+      </w:pPr>
+      <w:r>
+        <w:t xml:space="preserve">A solution is …</w:t>
+      </w:r>
+    </w:p>
+    <w:p>
+      <w:pPr>
+        <w:pStyle w:val="BodyText"/>
+      </w:pPr>
+      <w:r>
+        <w:t xml:space="preserve">Such a solution can save time and resources</w:t>
+      </w:r>
+      <w:r>
+        <w:t xml:space="preserve"> </w:t>
+      </w:r>
+      <w:r>
+        <w:t xml:space="preserve">Time and resources are limited, time a researcher often does not have!! (think covid-19).</w:t>
+      </w:r>
+    </w:p>
+    <w:p>
+      <w:pPr>
+        <w:pStyle w:val="BodyText"/>
+      </w:pPr>
+      <w:r>
+        <w:t xml:space="preserve">It is important reflect on research by giving an overview of research areas which is typically done by a systematic review […].</w:t>
+      </w:r>
+    </w:p>
+    <w:p>
+      <w:pPr>
+        <w:pStyle w:val="BodyText"/>
+      </w:pPr>
+      <w:r>
+        <w:t xml:space="preserve">To review a specific research area, one starts out with an initial search of thousands of academic papers. All these papers abstracts need to be screened to find an initial batch of possibly relevant papers. With now hopefully only a couple of hundred papers left, the researcher needs to read these papers full-text to arrive at a final selection of papers that are relevant for the final systematic review [this is prisma process?]. This whole processes costs this and this much time [shelmilt].</w:t>
+      </w:r>
+    </w:p>
+    <w:p>
+      <w:pPr>
+        <w:pStyle w:val="BodyText"/>
+      </w:pPr>
+      <w:r>
+        <w:t xml:space="preserve">Several algorithms to reduce workload in abstract screening have been proposed.</w:t>
+      </w:r>
+    </w:p>
+    <w:p>
+      <w:pPr>
+        <w:pStyle w:val="Heading4"/>
+      </w:pPr>
+      <w:bookmarkStart w:id="25" w:name="proposed-solution"/>
+      <w:r>
+        <w:t xml:space="preserve">Proposed solution</w:t>
+      </w:r>
+      <w:bookmarkEnd w:id="25"/>
+    </w:p>
+    <w:p>
+      <w:pPr>
+        <w:pStyle w:val="FirstParagraph"/>
+      </w:pPr>
+      <w:r>
+        <w:t xml:space="preserve">This study is about how machine learning models can increase efficiency in systematic reviews.</w:t>
+      </w:r>
+      <w:r>
+        <w:t xml:space="preserve"> </w:t>
+      </w:r>
+      <w:r>
+        <w:t xml:space="preserve">Their main objective is to identify ..</w:t>
+      </w:r>
+    </w:p>
+    <w:p>
+      <w:pPr>
+        <w:pStyle w:val="BodyText"/>
+      </w:pPr>
+      <w:r>
+        <w:t xml:space="preserve">The strategy to reduce workload proposed in the current study is by prioritizing publications that are deemed most relevant to the systematic review.</w:t>
+      </w:r>
+      <w:r>
+        <w:t xml:space="preserve"> </w:t>
+      </w:r>
+      <w:r>
+        <w:t xml:space="preserve">As the relevant publications are screened first, the reviewing process can be quit eaerlier.</w:t>
       </w:r>
     </w:p>
     <w:p>
@@ -365,24 +519,6 @@
           <w:rStyle w:val="VerbatimChar"/>
         </w:rPr>
         <w:t xml:space="preserve">  oracle &lt;x, y&gt;</w:t>
-      </w:r>
-      <w:r>
-        <w:br/>
-      </w:r>
-      <w:r>
-        <w:rPr>
-          <w:rStyle w:val="VerbatimChar"/>
-        </w:rPr>
-        <w:t xml:space="preserve">  </w:t>
-      </w:r>
-      <w:r>
-        <w:br/>
-      </w:r>
-      <w:r>
-        <w:rPr>
-          <w:rStyle w:val="VerbatimChar"/>
-        </w:rPr>
-        <w:t xml:space="preserve">  </w:t>
       </w:r>
       <w:r>
         <w:br/>
@@ -852,11 +988,11 @@
       <w:pPr>
         <w:pStyle w:val="Heading4"/>
       </w:pPr>
-      <w:bookmarkStart w:id="25" w:name="assumptions"/>
+      <w:bookmarkStart w:id="26" w:name="assumptions"/>
       <w:r>
         <w:t xml:space="preserve">Assumptions</w:t>
       </w:r>
-      <w:bookmarkEnd w:id="25"/>
+      <w:bookmarkEnd w:id="26"/>
     </w:p>
     <w:p>
       <w:pPr>
@@ -984,11 +1120,11 @@
       <w:pPr>
         <w:pStyle w:val="Heading2"/>
       </w:pPr>
-      <w:bookmarkStart w:id="26" w:name="active-learning-for-systematic-reviews"/>
+      <w:bookmarkStart w:id="27" w:name="active-learning-for-systematic-reviews"/>
       <w:r>
         <w:t xml:space="preserve">active learning for systematic reviews</w:t>
       </w:r>
-      <w:bookmarkEnd w:id="26"/>
+      <w:bookmarkEnd w:id="27"/>
     </w:p>
     <w:p>
       <w:pPr>
@@ -1044,11 +1180,11 @@
       <w:pPr>
         <w:pStyle w:val="Heading2"/>
       </w:pPr>
-      <w:bookmarkStart w:id="27" w:name="background"/>
+      <w:bookmarkStart w:id="28" w:name="background"/>
       <w:r>
         <w:t xml:space="preserve">Background</w:t>
       </w:r>
-      <w:bookmarkEnd w:id="27"/>
+      <w:bookmarkEnd w:id="28"/>
     </w:p>
     <w:p>
       <w:pPr>
@@ -1303,7 +1439,7 @@
       <w:r>
         <w:t xml:space="preserve"> </w:t>
       </w:r>
-      <w:hyperlink r:id="rId28">
+      <w:hyperlink r:id="rId29">
         <w:r>
           <w:rPr>
             <w:rStyle w:val="Hyperlink"/>
@@ -1339,11 +1475,11 @@
       <w:pPr>
         <w:pStyle w:val="Heading1"/>
       </w:pPr>
-      <w:bookmarkStart w:id="29" w:name="methods-1"/>
+      <w:bookmarkStart w:id="30" w:name="methods-1"/>
       <w:r>
         <w:t xml:space="preserve">Methods</w:t>
       </w:r>
-      <w:bookmarkEnd w:id="29"/>
+      <w:bookmarkEnd w:id="30"/>
     </w:p>
     <w:p>
       <w:pPr>
@@ -1357,11 +1493,11 @@
       <w:pPr>
         <w:pStyle w:val="Heading2"/>
       </w:pPr>
-      <w:bookmarkStart w:id="30" w:name="models"/>
+      <w:bookmarkStart w:id="31" w:name="models"/>
       <w:r>
         <w:t xml:space="preserve">Models</w:t>
       </w:r>
-      <w:bookmarkEnd w:id="30"/>
+      <w:bookmarkEnd w:id="31"/>
     </w:p>
     <w:p>
       <w:pPr>
@@ -1398,11 +1534,11 @@
       <w:pPr>
         <w:pStyle w:val="Heading4"/>
       </w:pPr>
-      <w:bookmarkStart w:id="31" w:name="classifiers"/>
+      <w:bookmarkStart w:id="32" w:name="classifiers"/>
       <w:r>
         <w:t xml:space="preserve">Classifiers</w:t>
       </w:r>
-      <w:bookmarkEnd w:id="31"/>
+      <w:bookmarkEnd w:id="32"/>
     </w:p>
     <w:p>
       <w:pPr>
@@ -1551,11 +1687,11 @@
       <w:pPr>
         <w:pStyle w:val="Heading4"/>
       </w:pPr>
-      <w:bookmarkStart w:id="32" w:name="word-representation"/>
+      <w:bookmarkStart w:id="33" w:name="word-representation"/>
       <w:r>
         <w:t xml:space="preserve">Word representation</w:t>
       </w:r>
-      <w:bookmarkEnd w:id="32"/>
+      <w:bookmarkEnd w:id="33"/>
     </w:p>
     <w:p>
       <w:pPr>
@@ -1724,11 +1860,11 @@
       <w:pPr>
         <w:pStyle w:val="Heading4"/>
       </w:pPr>
-      <w:bookmarkStart w:id="33" w:name="fixed-components"/>
+      <w:bookmarkStart w:id="34" w:name="fixed-components"/>
       <w:r>
         <w:t xml:space="preserve">Fixed components</w:t>
       </w:r>
-      <w:bookmarkEnd w:id="33"/>
+      <w:bookmarkEnd w:id="34"/>
     </w:p>
     <w:p>
       <w:pPr>
@@ -1764,11 +1900,11 @@
       <w:pPr>
         <w:pStyle w:val="Heading2"/>
       </w:pPr>
-      <w:bookmarkStart w:id="34" w:name="datasets"/>
+      <w:bookmarkStart w:id="35" w:name="datasets"/>
       <w:r>
         <w:t xml:space="preserve">Datasets</w:t>
       </w:r>
-      <w:bookmarkEnd w:id="34"/>
+      <w:bookmarkEnd w:id="35"/>
     </w:p>
     <w:p>
       <w:pPr>
@@ -1795,7 +1931,7 @@
         <w:rPr>
           <w:rStyle w:val="FootnoteReference"/>
         </w:rPr>
-        <w:footnoteReference w:id="35"/>
+        <w:footnoteReference w:id="36"/>
       </w:r>
     </w:p>
     <w:p>
@@ -2014,11 +2150,11 @@
       <w:pPr>
         <w:pStyle w:val="Heading3"/>
       </w:pPr>
-      <w:bookmarkStart w:id="37" w:name="optimizing-hyperparameters"/>
+      <w:bookmarkStart w:id="38" w:name="optimizing-hyperparameters"/>
       <w:r>
         <w:t xml:space="preserve">Optimizing hyperparameters</w:t>
       </w:r>
-      <w:bookmarkEnd w:id="37"/>
+      <w:bookmarkEnd w:id="38"/>
     </w:p>
     <w:p>
       <w:pPr>
@@ -2304,11 +2440,11 @@
       <w:pPr>
         <w:pStyle w:val="Heading3"/>
       </w:pPr>
-      <w:bookmarkStart w:id="38" w:name="optimization-results"/>
+      <w:bookmarkStart w:id="39" w:name="optimization-results"/>
       <w:r>
         <w:t xml:space="preserve">Optimization results</w:t>
       </w:r>
-      <w:bookmarkEnd w:id="38"/>
+      <w:bookmarkEnd w:id="39"/>
     </w:p>
     <w:p>
       <w:pPr>
@@ -2433,7 +2569,7 @@
                     </pic:cNvPicPr>
                   </pic:nvPicPr>
                   <pic:blipFill>
-                    <a:blip r:embed="rId39"/>
+                    <a:blip r:embed="rId40"/>
                     <a:stretch>
                       <a:fillRect/>
                     </a:stretch>
@@ -2464,11 +2600,11 @@
       <w:pPr>
         <w:pStyle w:val="Heading2"/>
       </w:pPr>
-      <w:bookmarkStart w:id="40" w:name="Xebac7019d2795fb9bac5aead381dca860b154a5"/>
+      <w:bookmarkStart w:id="41" w:name="Xebac7019d2795fb9bac5aead381dca860b154a5"/>
       <w:r>
         <w:t xml:space="preserve">Appendix x - Hyperparameters and their sample space</w:t>
       </w:r>
-      <w:bookmarkEnd w:id="40"/>
+      <w:bookmarkEnd w:id="41"/>
     </w:p>
     <w:p>
       <w:pPr>
@@ -3122,11 +3258,11 @@
       <w:pPr>
         <w:pStyle w:val="Heading2"/>
       </w:pPr>
-      <w:bookmarkStart w:id="41" w:name="simulations"/>
+      <w:bookmarkStart w:id="42" w:name="simulations"/>
       <w:r>
         <w:t xml:space="preserve">Simulations</w:t>
       </w:r>
-      <w:bookmarkEnd w:id="41"/>
+      <w:bookmarkEnd w:id="42"/>
     </w:p>
     <w:p>
       <w:pPr>
@@ -3221,11 +3357,11 @@
       <w:pPr>
         <w:pStyle w:val="Heading3"/>
       </w:pPr>
-      <w:bookmarkStart w:id="42" w:name="statistical-analysis"/>
+      <w:bookmarkStart w:id="43" w:name="statistical-analysis"/>
       <w:r>
         <w:t xml:space="preserve">Statistical analysis</w:t>
       </w:r>
-      <w:bookmarkEnd w:id="42"/>
+      <w:bookmarkEnd w:id="43"/>
     </w:p>
     <w:p>
       <w:pPr>
@@ -3239,31 +3375,31 @@
       <w:pPr>
         <w:pStyle w:val="Heading4"/>
       </w:pPr>
-      <w:bookmarkStart w:id="43" w:name="measures"/>
+      <w:bookmarkStart w:id="44" w:name="measures"/>
       <w:r>
         <w:t xml:space="preserve">measures</w:t>
       </w:r>
-      <w:bookmarkEnd w:id="43"/>
+      <w:bookmarkEnd w:id="44"/>
     </w:p>
     <w:p>
       <w:pPr>
         <w:pStyle w:val="Heading4"/>
       </w:pPr>
-      <w:bookmarkStart w:id="44" w:name="comparison-over-conditions"/>
+      <w:bookmarkStart w:id="45" w:name="comparison-over-conditions"/>
       <w:r>
         <w:t xml:space="preserve">comparison over conditions</w:t>
       </w:r>
-      <w:bookmarkEnd w:id="44"/>
+      <w:bookmarkEnd w:id="45"/>
     </w:p>
     <w:p>
       <w:pPr>
         <w:pStyle w:val="Heading1"/>
       </w:pPr>
-      <w:bookmarkStart w:id="45" w:name="the-software"/>
+      <w:bookmarkStart w:id="46" w:name="the-software"/>
       <w:r>
         <w:t xml:space="preserve">The software</w:t>
       </w:r>
-      <w:bookmarkEnd w:id="45"/>
+      <w:bookmarkEnd w:id="46"/>
     </w:p>
     <w:p>
       <w:pPr>
@@ -3329,11 +3465,11 @@
       <w:pPr>
         <w:pStyle w:val="Heading3"/>
       </w:pPr>
-      <w:bookmarkStart w:id="46" w:name="stage-1-hyperparameter-optimization"/>
+      <w:bookmarkStart w:id="47" w:name="stage-1-hyperparameter-optimization"/>
       <w:r>
         <w:t xml:space="preserve">Stage 1: hyperparameter optimization</w:t>
       </w:r>
-      <w:bookmarkEnd w:id="46"/>
+      <w:bookmarkEnd w:id="47"/>
     </w:p>
     <w:p>
       <w:pPr>
@@ -3347,11 +3483,11 @@
       <w:pPr>
         <w:pStyle w:val="Heading4"/>
       </w:pPr>
-      <w:bookmarkStart w:id="47" w:name="performance-metrics"/>
+      <w:bookmarkStart w:id="48" w:name="performance-metrics"/>
       <w:r>
         <w:t xml:space="preserve">Performance metrics</w:t>
       </w:r>
-      <w:bookmarkEnd w:id="47"/>
+      <w:bookmarkEnd w:id="48"/>
     </w:p>
     <w:p>
       <w:pPr>
@@ -3742,11 +3878,11 @@
       <w:pPr>
         <w:pStyle w:val="Heading4"/>
       </w:pPr>
-      <w:bookmarkStart w:id="48" w:name="rrf"/>
+      <w:bookmarkStart w:id="49" w:name="rrf"/>
       <w:r>
         <w:t xml:space="preserve">RRF</w:t>
       </w:r>
-      <w:bookmarkEnd w:id="48"/>
+      <w:bookmarkEnd w:id="49"/>
     </w:p>
     <w:p>
       <w:pPr>
@@ -3760,11 +3896,11 @@
       <w:pPr>
         <w:pStyle w:val="Heading4"/>
       </w:pPr>
-      <w:bookmarkStart w:id="49" w:name="work-saved-over-sampling-wss"/>
+      <w:bookmarkStart w:id="50" w:name="work-saved-over-sampling-wss"/>
       <w:r>
         <w:t xml:space="preserve">Work saved over sampling (WSS)</w:t>
       </w:r>
-      <w:bookmarkEnd w:id="49"/>
+      <w:bookmarkEnd w:id="50"/>
     </w:p>
     <w:p>
       <w:pPr>
@@ -3873,41 +4009,41 @@
       <w:pPr>
         <w:pStyle w:val="Heading4"/>
       </w:pPr>
-      <w:bookmarkStart w:id="50" w:name="raoul"/>
+      <w:bookmarkStart w:id="51" w:name="raoul"/>
       <w:r>
         <w:t xml:space="preserve">Raoul</w:t>
       </w:r>
-      <w:bookmarkEnd w:id="50"/>
+      <w:bookmarkEnd w:id="51"/>
     </w:p>
     <w:p>
       <w:pPr>
         <w:pStyle w:val="Heading4"/>
       </w:pPr>
-      <w:bookmarkStart w:id="51" w:name="utility"/>
+      <w:bookmarkStart w:id="52" w:name="utility"/>
       <w:r>
         <w:t xml:space="preserve">Utility?</w:t>
       </w:r>
-      <w:bookmarkEnd w:id="51"/>
+      <w:bookmarkEnd w:id="52"/>
     </w:p>
     <w:p>
       <w:pPr>
         <w:pStyle w:val="Heading4"/>
       </w:pPr>
-      <w:bookmarkStart w:id="52" w:name="f-measure"/>
+      <w:bookmarkStart w:id="53" w:name="f-measure"/>
       <w:r>
         <w:t xml:space="preserve">F-measure</w:t>
       </w:r>
-      <w:bookmarkEnd w:id="52"/>
+      <w:bookmarkEnd w:id="53"/>
     </w:p>
     <w:p>
       <w:pPr>
         <w:pStyle w:val="Heading4"/>
       </w:pPr>
-      <w:bookmarkStart w:id="53" w:name="rocauc"/>
+      <w:bookmarkStart w:id="54" w:name="rocauc"/>
       <w:r>
         <w:t xml:space="preserve">ROC/AUC</w:t>
       </w:r>
-      <w:bookmarkEnd w:id="53"/>
+      <w:bookmarkEnd w:id="54"/>
     </w:p>
     <w:p>
       <w:pPr>
@@ -3934,11 +4070,11 @@
       <w:pPr>
         <w:pStyle w:val="Heading1"/>
       </w:pPr>
-      <w:bookmarkStart w:id="54" w:name="results-1"/>
+      <w:bookmarkStart w:id="55" w:name="results-1"/>
       <w:r>
         <w:t xml:space="preserve">Results</w:t>
       </w:r>
-      <w:bookmarkEnd w:id="54"/>
+      <w:bookmarkEnd w:id="55"/>
     </w:p>
     <w:p>
       <w:pPr>
@@ -4557,11 +4693,11 @@
       <w:pPr>
         <w:pStyle w:val="Heading1"/>
       </w:pPr>
-      <w:bookmarkStart w:id="55" w:name="discussion-1"/>
+      <w:bookmarkStart w:id="56" w:name="discussion-1"/>
       <w:r>
         <w:t xml:space="preserve">Discussion</w:t>
       </w:r>
-      <w:bookmarkEnd w:id="55"/>
+      <w:bookmarkEnd w:id="56"/>
     </w:p>
     <w:p>
       <w:r>
@@ -4572,21 +4708,21 @@
       <w:pPr>
         <w:pStyle w:val="Heading1"/>
       </w:pPr>
-      <w:bookmarkStart w:id="56" w:name="appendix-a---list-of-definitions"/>
+      <w:bookmarkStart w:id="57" w:name="appendix-a---list-of-definitions"/>
       <w:r>
         <w:t xml:space="preserve">Appendix A - list of definitions</w:t>
       </w:r>
-      <w:bookmarkEnd w:id="56"/>
+      <w:bookmarkEnd w:id="57"/>
     </w:p>
     <w:p>
       <w:pPr>
         <w:pStyle w:val="Heading3"/>
       </w:pPr>
-      <w:bookmarkStart w:id="57" w:name="feature-extraction-strategies"/>
+      <w:bookmarkStart w:id="58" w:name="feature-extraction-strategies"/>
       <w:r>
         <w:t xml:space="preserve">Feature Extraction Strategies</w:t>
       </w:r>
-      <w:bookmarkEnd w:id="57"/>
+      <w:bookmarkEnd w:id="58"/>
     </w:p>
     <w:p>
       <w:pPr>
@@ -4600,21 +4736,21 @@
       <w:pPr>
         <w:pStyle w:val="Heading4"/>
       </w:pPr>
-      <w:bookmarkStart w:id="58" w:name="tf-idf"/>
+      <w:bookmarkStart w:id="59" w:name="tf-idf"/>
       <w:r>
         <w:t xml:space="preserve">TF-IDF</w:t>
       </w:r>
-      <w:bookmarkEnd w:id="58"/>
+      <w:bookmarkEnd w:id="59"/>
     </w:p>
     <w:p>
       <w:pPr>
         <w:pStyle w:val="Heading5"/>
       </w:pPr>
-      <w:bookmarkStart w:id="59" w:name="hyperparameters"/>
+      <w:bookmarkStart w:id="60" w:name="hyperparameters"/>
       <w:r>
         <w:t xml:space="preserve">hyperparameters</w:t>
       </w:r>
-      <w:bookmarkEnd w:id="59"/>
+      <w:bookmarkEnd w:id="60"/>
     </w:p>
     <w:p>
       <w:pPr>
@@ -4640,11 +4776,11 @@
       <w:pPr>
         <w:pStyle w:val="Heading4"/>
       </w:pPr>
-      <w:bookmarkStart w:id="60" w:name="doc2vec"/>
+      <w:bookmarkStart w:id="61" w:name="doc2vec"/>
       <w:r>
         <w:t xml:space="preserve">Doc2Vec</w:t>
       </w:r>
-      <w:bookmarkEnd w:id="60"/>
+      <w:bookmarkEnd w:id="61"/>
     </w:p>
     <w:p>
       <w:pPr>
@@ -4967,11 +5103,11 @@
       <w:pPr>
         <w:pStyle w:val="Heading4"/>
       </w:pPr>
-      <w:bookmarkStart w:id="61" w:name="sbert"/>
+      <w:bookmarkStart w:id="62" w:name="sbert"/>
       <w:r>
         <w:t xml:space="preserve">SBERT</w:t>
       </w:r>
-      <w:bookmarkEnd w:id="61"/>
+      <w:bookmarkEnd w:id="62"/>
     </w:p>
     <w:p>
       <w:pPr>
@@ -4991,11 +5127,11 @@
       <w:pPr>
         <w:pStyle w:val="Heading4"/>
       </w:pPr>
-      <w:bookmarkStart w:id="62" w:name="embeddingidf"/>
+      <w:bookmarkStart w:id="63" w:name="embeddingidf"/>
       <w:r>
         <w:t xml:space="preserve">embeddingIdf</w:t>
       </w:r>
-      <w:bookmarkEnd w:id="62"/>
+      <w:bookmarkEnd w:id="63"/>
     </w:p>
     <w:p>
       <w:pPr>
@@ -5015,21 +5151,21 @@
       <w:pPr>
         <w:pStyle w:val="Heading3"/>
       </w:pPr>
-      <w:bookmarkStart w:id="63" w:name="models-1"/>
+      <w:bookmarkStart w:id="64" w:name="models-1"/>
       <w:r>
         <w:t xml:space="preserve">Models</w:t>
       </w:r>
-      <w:bookmarkEnd w:id="63"/>
+      <w:bookmarkEnd w:id="64"/>
     </w:p>
     <w:p>
       <w:pPr>
         <w:pStyle w:val="Heading4"/>
       </w:pPr>
-      <w:bookmarkStart w:id="64" w:name="naive-bayes"/>
+      <w:bookmarkStart w:id="65" w:name="naive-bayes"/>
       <w:r>
         <w:t xml:space="preserve">Naive Bayes</w:t>
       </w:r>
-      <w:bookmarkEnd w:id="64"/>
+      <w:bookmarkEnd w:id="65"/>
     </w:p>
     <w:p>
       <w:pPr>
@@ -5109,11 +5245,11 @@
       <w:pPr>
         <w:pStyle w:val="Heading4"/>
       </w:pPr>
-      <w:bookmarkStart w:id="65" w:name="random-forests"/>
+      <w:bookmarkStart w:id="66" w:name="random-forests"/>
       <w:r>
         <w:t xml:space="preserve">Random Forests</w:t>
       </w:r>
-      <w:bookmarkEnd w:id="65"/>
+      <w:bookmarkEnd w:id="66"/>
     </w:p>
     <w:p>
       <w:pPr>
@@ -5207,11 +5343,11 @@
       <w:pPr>
         <w:pStyle w:val="Heading4"/>
       </w:pPr>
-      <w:bookmarkStart w:id="66" w:name="support-vector-machine"/>
+      <w:bookmarkStart w:id="67" w:name="support-vector-machine"/>
       <w:r>
         <w:t xml:space="preserve">Support Vector Machine</w:t>
       </w:r>
-      <w:bookmarkEnd w:id="66"/>
+      <w:bookmarkEnd w:id="67"/>
     </w:p>
     <w:p>
       <w:pPr>
@@ -5291,34 +5427,34 @@
       <w:pPr>
         <w:pStyle w:val="Heading4"/>
       </w:pPr>
-      <w:bookmarkStart w:id="67" w:name="logistic-regression"/>
+      <w:bookmarkStart w:id="68" w:name="logistic-regression"/>
       <w:r>
         <w:t xml:space="preserve">Logistic Regression</w:t>
       </w:r>
-      <w:bookmarkEnd w:id="67"/>
+      <w:bookmarkEnd w:id="68"/>
     </w:p>
     <w:p>
       <w:pPr>
         <w:pStyle w:val="Heading4"/>
       </w:pPr>
-      <w:bookmarkStart w:id="68" w:name="dense-neural-network"/>
+      <w:bookmarkStart w:id="69" w:name="dense-neural-network"/>
       <w:r>
         <w:rPr>
           <w:b/>
         </w:rPr>
         <w:t xml:space="preserve">Dense Neural Network</w:t>
       </w:r>
-      <w:bookmarkEnd w:id="68"/>
+      <w:bookmarkEnd w:id="69"/>
     </w:p>
     <w:p>
       <w:pPr>
         <w:pStyle w:val="Heading3"/>
       </w:pPr>
-      <w:bookmarkStart w:id="69" w:name="query-strategies"/>
+      <w:bookmarkStart w:id="70" w:name="query-strategies"/>
       <w:r>
         <w:t xml:space="preserve">Query Strategies</w:t>
       </w:r>
-      <w:bookmarkEnd w:id="69"/>
+      <w:bookmarkEnd w:id="70"/>
     </w:p>
     <w:p>
       <w:pPr>
@@ -5459,21 +5595,21 @@
       <w:pPr>
         <w:pStyle w:val="Heading3"/>
       </w:pPr>
-      <w:bookmarkStart w:id="70" w:name="balance-strategies"/>
+      <w:bookmarkStart w:id="71" w:name="balance-strategies"/>
       <w:r>
         <w:t xml:space="preserve">Balance Strategies</w:t>
       </w:r>
-      <w:bookmarkEnd w:id="70"/>
+      <w:bookmarkEnd w:id="71"/>
     </w:p>
     <w:p>
       <w:pPr>
         <w:pStyle w:val="Heading3"/>
       </w:pPr>
-      <w:bookmarkStart w:id="71" w:name="amount-of-training-data"/>
+      <w:bookmarkStart w:id="72" w:name="amount-of-training-data"/>
       <w:r>
         <w:t xml:space="preserve">amount of training data</w:t>
       </w:r>
-      <w:bookmarkEnd w:id="71"/>
+      <w:bookmarkEnd w:id="72"/>
     </w:p>
     <w:p>
       <w:pPr>
@@ -5523,11 +5659,11 @@
       <w:pPr>
         <w:pStyle w:val="Heading1"/>
       </w:pPr>
-      <w:bookmarkStart w:id="72" w:name="combinations"/>
+      <w:bookmarkStart w:id="73" w:name="combinations"/>
       <w:r>
         <w:t xml:space="preserve">Combinations</w:t>
       </w:r>
-      <w:bookmarkEnd w:id="72"/>
+      <w:bookmarkEnd w:id="73"/>
     </w:p>
     <w:p>
       <w:pPr>
@@ -5582,11 +5718,11 @@
       <w:pPr>
         <w:pStyle w:val="Heading2"/>
       </w:pPr>
-      <w:bookmarkStart w:id="73" w:name="cross-validation"/>
+      <w:bookmarkStart w:id="74" w:name="cross-validation"/>
       <w:r>
         <w:t xml:space="preserve">Cross-validation</w:t>
       </w:r>
-      <w:bookmarkEnd w:id="73"/>
+      <w:bookmarkEnd w:id="74"/>
     </w:p>
     <w:p>
       <w:pPr>
@@ -5600,21 +5736,21 @@
       <w:pPr>
         <w:pStyle w:val="Heading1"/>
       </w:pPr>
-      <w:bookmarkStart w:id="74" w:name="appendix-b---combinations"/>
+      <w:bookmarkStart w:id="75" w:name="appendix-b---combinations"/>
       <w:r>
         <w:t xml:space="preserve">Appendix B - combinations</w:t>
       </w:r>
-      <w:bookmarkEnd w:id="74"/>
+      <w:bookmarkEnd w:id="75"/>
     </w:p>
     <w:p>
       <w:pPr>
         <w:pStyle w:val="Heading1"/>
       </w:pPr>
-      <w:bookmarkStart w:id="75" w:name="appendix-c---supercomputer-cartesius"/>
+      <w:bookmarkStart w:id="76" w:name="appendix-c---supercomputer-cartesius"/>
       <w:r>
         <w:t xml:space="preserve">Appendix C - supercomputer Cartesius</w:t>
       </w:r>
-      <w:bookmarkEnd w:id="75"/>
+      <w:bookmarkEnd w:id="76"/>
     </w:p>
     <w:p>
       <w:pPr>
@@ -5656,14 +5792,14 @@
       <w:pPr>
         <w:pStyle w:val="Heading1"/>
       </w:pPr>
-      <w:bookmarkStart w:id="76" w:name="references"/>
+      <w:bookmarkStart w:id="77" w:name="references"/>
       <w:r>
         <w:t xml:space="preserve">References</w:t>
       </w:r>
-      <w:bookmarkEnd w:id="76"/>
-    </w:p>
-    <w:bookmarkStart w:id="120" w:name="refs"/>
-    <w:bookmarkStart w:id="77" w:name="ref-Appenzeller-Herzog2020"/>
+      <w:bookmarkEnd w:id="77"/>
+    </w:p>
+    <w:bookmarkStart w:id="121" w:name="refs"/>
+    <w:bookmarkStart w:id="78" w:name="ref-Appenzeller-Herzog2020"/>
     <w:p>
       <w:pPr>
         <w:pStyle w:val="Bibliography"/>
@@ -5672,8 +5808,8 @@
         <w:t xml:space="preserve">Appenzeller-Herzog, Christian. 2020. “Data from Comparative Effectiveness of Common Therapies for Wilson Disease: A Systematic Review and Meta-Analysis of Controlled Studies.” Zenodo.</w:t>
       </w:r>
     </w:p>
-    <w:bookmarkEnd w:id="77"/>
-    <w:bookmarkStart w:id="79" w:name="ref-Appenzeller-Herzog2019"/>
+    <w:bookmarkEnd w:id="78"/>
+    <w:bookmarkStart w:id="80" w:name="ref-Appenzeller-Herzog2019"/>
     <w:p>
       <w:pPr>
         <w:pStyle w:val="Bibliography"/>
@@ -5699,7 +5835,7 @@
       <w:r>
         <w:t xml:space="preserve"> </w:t>
       </w:r>
-      <w:hyperlink r:id="rId78">
+      <w:hyperlink r:id="rId79">
         <w:r>
           <w:rPr>
             <w:rStyle w:val="Hyperlink"/>
@@ -5711,8 +5847,8 @@
         <w:t xml:space="preserve">.</w:t>
       </w:r>
     </w:p>
-    <w:bookmarkEnd w:id="79"/>
-    <w:bookmarkStart w:id="81" w:name="ref-Breiman2001"/>
+    <w:bookmarkEnd w:id="80"/>
+    <w:bookmarkStart w:id="82" w:name="ref-Breiman2001"/>
     <w:p>
       <w:pPr>
         <w:pStyle w:val="Bibliography"/>
@@ -5738,7 +5874,7 @@
       <w:r>
         <w:t xml:space="preserve"> </w:t>
       </w:r>
-      <w:hyperlink r:id="rId80">
+      <w:hyperlink r:id="rId81">
         <w:r>
           <w:rPr>
             <w:rStyle w:val="Hyperlink"/>
@@ -5750,8 +5886,8 @@
         <w:t xml:space="preserve">.</w:t>
       </w:r>
     </w:p>
-    <w:bookmarkEnd w:id="81"/>
-    <w:bookmarkStart w:id="83" w:name="ref-Cohen2006"/>
+    <w:bookmarkEnd w:id="82"/>
+    <w:bookmarkStart w:id="84" w:name="ref-Cohen2006"/>
     <w:p>
       <w:pPr>
         <w:pStyle w:val="Bibliography"/>
@@ -5777,7 +5913,7 @@
       <w:r>
         <w:t xml:space="preserve"> </w:t>
       </w:r>
-      <w:hyperlink r:id="rId82">
+      <w:hyperlink r:id="rId83">
         <w:r>
           <w:rPr>
             <w:rStyle w:val="Hyperlink"/>
@@ -5789,8 +5925,8 @@
         <w:t xml:space="preserve">.</w:t>
       </w:r>
     </w:p>
-    <w:bookmarkEnd w:id="83"/>
-    <w:bookmarkStart w:id="85" w:name="ref-Cormack2014"/>
+    <w:bookmarkEnd w:id="84"/>
+    <w:bookmarkStart w:id="86" w:name="ref-Cormack2014"/>
     <w:p>
       <w:pPr>
         <w:pStyle w:val="Bibliography"/>
@@ -5813,7 +5949,7 @@
       <w:r>
         <w:t xml:space="preserve"> </w:t>
       </w:r>
-      <w:hyperlink r:id="rId84">
+      <w:hyperlink r:id="rId85">
         <w:r>
           <w:rPr>
             <w:rStyle w:val="Hyperlink"/>
@@ -5825,8 +5961,8 @@
         <w:t xml:space="preserve">.</w:t>
       </w:r>
     </w:p>
-    <w:bookmarkEnd w:id="85"/>
-    <w:bookmarkStart w:id="86" w:name="ref-modAL2018"/>
+    <w:bookmarkEnd w:id="86"/>
+    <w:bookmarkStart w:id="87" w:name="ref-modAL2018"/>
     <w:p>
       <w:pPr>
         <w:pStyle w:val="Bibliography"/>
@@ -5835,8 +5971,8 @@
         <w:t xml:space="preserve">Danka, Tivadar, and Peter Horvath. n.d. “modAL: A Modular Active Learning Framework for Python.”</w:t>
       </w:r>
     </w:p>
-    <w:bookmarkEnd w:id="86"/>
-    <w:bookmarkStart w:id="88" w:name="ref-Hall2012"/>
+    <w:bookmarkEnd w:id="87"/>
+    <w:bookmarkStart w:id="89" w:name="ref-Hall2012"/>
     <w:p>
       <w:pPr>
         <w:pStyle w:val="Bibliography"/>
@@ -5862,7 +5998,7 @@
       <w:r>
         <w:t xml:space="preserve"> </w:t>
       </w:r>
-      <w:hyperlink r:id="rId87">
+      <w:hyperlink r:id="rId88">
         <w:r>
           <w:rPr>
             <w:rStyle w:val="Hyperlink"/>
@@ -5874,8 +6010,8 @@
         <w:t xml:space="preserve">.</w:t>
       </w:r>
     </w:p>
-    <w:bookmarkEnd w:id="88"/>
-    <w:bookmarkStart w:id="90" w:name="ref-Kilicoglu2009"/>
+    <w:bookmarkEnd w:id="89"/>
+    <w:bookmarkStart w:id="91" w:name="ref-Kilicoglu2009"/>
     <w:p>
       <w:pPr>
         <w:pStyle w:val="Bibliography"/>
@@ -5901,7 +6037,7 @@
       <w:r>
         <w:t xml:space="preserve"> </w:t>
       </w:r>
-      <w:hyperlink r:id="rId89">
+      <w:hyperlink r:id="rId90">
         <w:r>
           <w:rPr>
             <w:rStyle w:val="Hyperlink"/>
@@ -5913,8 +6049,8 @@
         <w:t xml:space="preserve">.</w:t>
       </w:r>
     </w:p>
-    <w:bookmarkEnd w:id="90"/>
-    <w:bookmarkStart w:id="92" w:name="ref-Le2014"/>
+    <w:bookmarkEnd w:id="91"/>
+    <w:bookmarkStart w:id="93" w:name="ref-Le2014"/>
     <w:p>
       <w:pPr>
         <w:pStyle w:val="Bibliography"/>
@@ -5937,7 +6073,7 @@
       <w:r>
         <w:t xml:space="preserve"> </w:t>
       </w:r>
-      <w:hyperlink r:id="rId91">
+      <w:hyperlink r:id="rId92">
         <w:r>
           <w:rPr>
             <w:rStyle w:val="Hyperlink"/>
@@ -5949,8 +6085,8 @@
         <w:t xml:space="preserve">.</w:t>
       </w:r>
     </w:p>
-    <w:bookmarkEnd w:id="92"/>
-    <w:bookmarkStart w:id="94" w:name="ref-Lewis1994"/>
+    <w:bookmarkEnd w:id="93"/>
+    <w:bookmarkStart w:id="95" w:name="ref-Lewis1994"/>
     <w:p>
       <w:pPr>
         <w:pStyle w:val="Bibliography"/>
@@ -5973,7 +6109,7 @@
       <w:r>
         <w:t xml:space="preserve"> </w:t>
       </w:r>
-      <w:hyperlink r:id="rId93">
+      <w:hyperlink r:id="rId94">
         <w:r>
           <w:rPr>
             <w:rStyle w:val="Hyperlink"/>
@@ -5985,8 +6121,8 @@
         <w:t xml:space="preserve">.</w:t>
       </w:r>
     </w:p>
-    <w:bookmarkEnd w:id="94"/>
-    <w:bookmarkStart w:id="96" w:name="ref-Miwa2014"/>
+    <w:bookmarkEnd w:id="95"/>
+    <w:bookmarkStart w:id="97" w:name="ref-Miwa2014"/>
     <w:p>
       <w:pPr>
         <w:pStyle w:val="Bibliography"/>
@@ -6012,7 +6148,7 @@
       <w:r>
         <w:t xml:space="preserve"> </w:t>
       </w:r>
-      <w:hyperlink r:id="rId95">
+      <w:hyperlink r:id="rId96">
         <w:r>
           <w:rPr>
             <w:rStyle w:val="Hyperlink"/>
@@ -6024,8 +6160,8 @@
         <w:t xml:space="preserve">.</w:t>
       </w:r>
     </w:p>
-    <w:bookmarkEnd w:id="96"/>
-    <w:bookmarkStart w:id="98" w:name="ref-Nagtegaal2019"/>
+    <w:bookmarkEnd w:id="97"/>
+    <w:bookmarkStart w:id="99" w:name="ref-Nagtegaal2019"/>
     <w:p>
       <w:pPr>
         <w:pStyle w:val="Bibliography"/>
@@ -6051,7 +6187,7 @@
       <w:r>
         <w:t xml:space="preserve"> </w:t>
       </w:r>
-      <w:hyperlink r:id="rId97">
+      <w:hyperlink r:id="rId98">
         <w:r>
           <w:rPr>
             <w:rStyle w:val="Hyperlink"/>
@@ -6063,8 +6199,8 @@
         <w:t xml:space="preserve">.</w:t>
       </w:r>
     </w:p>
-    <w:bookmarkEnd w:id="98"/>
-    <w:bookmarkStart w:id="99" w:name="ref-Nagtegaal2019a"/>
+    <w:bookmarkEnd w:id="99"/>
+    <w:bookmarkStart w:id="100" w:name="ref-Nagtegaal2019a"/>
     <w:p>
       <w:pPr>
         <w:pStyle w:val="Bibliography"/>
@@ -6073,8 +6209,8 @@
         <w:t xml:space="preserve">———. 2019b. “Nudging Healthcare Professionals Towards Evidence-Based Medicine: A Systematic Scoping Review.” Harvard Dataverse.</w:t>
       </w:r>
     </w:p>
-    <w:bookmarkEnd w:id="99"/>
-    <w:bookmarkStart w:id="100" w:name="ref-Ng2002"/>
+    <w:bookmarkEnd w:id="100"/>
+    <w:bookmarkStart w:id="101" w:name="ref-Ng2002"/>
     <w:p>
       <w:pPr>
         <w:pStyle w:val="Bibliography"/>
@@ -6095,8 +6231,8 @@
         <w:t xml:space="preserve">, edited by T. G. Dietterich, S. Becker, and Z. Ghahramani, 841–48. MIT Press.</w:t>
       </w:r>
     </w:p>
-    <w:bookmarkEnd w:id="100"/>
-    <w:bookmarkStart w:id="102" w:name="ref-OMara-Eves2015"/>
+    <w:bookmarkEnd w:id="101"/>
+    <w:bookmarkStart w:id="103" w:name="ref-OMara-Eves2015"/>
     <w:p>
       <w:pPr>
         <w:pStyle w:val="Bibliography"/>
@@ -6122,7 +6258,7 @@
       <w:r>
         <w:t xml:space="preserve"> </w:t>
       </w:r>
-      <w:hyperlink r:id="rId101">
+      <w:hyperlink r:id="rId102">
         <w:r>
           <w:rPr>
             <w:rStyle w:val="Hyperlink"/>
@@ -6134,8 +6270,8 @@
         <w:t xml:space="preserve">.</w:t>
       </w:r>
     </w:p>
-    <w:bookmarkEnd w:id="102"/>
-    <w:bookmarkStart w:id="103" w:name="ref-scikit-learn"/>
+    <w:bookmarkEnd w:id="103"/>
+    <w:bookmarkStart w:id="104" w:name="ref-scikit-learn"/>
     <w:p>
       <w:pPr>
         <w:pStyle w:val="Bibliography"/>
@@ -6159,8 +6295,8 @@
         <w:t xml:space="preserve">12: 2825–30.</w:t>
       </w:r>
     </w:p>
-    <w:bookmarkEnd w:id="103"/>
-    <w:bookmarkStart w:id="105" w:name="ref-PRISMA-PGroup2015"/>
+    <w:bookmarkEnd w:id="104"/>
+    <w:bookmarkStart w:id="106" w:name="ref-PRISMA-PGroup2015"/>
     <w:p>
       <w:pPr>
         <w:pStyle w:val="Bibliography"/>
@@ -6186,7 +6322,7 @@
       <w:r>
         <w:t xml:space="preserve"> </w:t>
       </w:r>
-      <w:hyperlink r:id="rId104">
+      <w:hyperlink r:id="rId105">
         <w:r>
           <w:rPr>
             <w:rStyle w:val="Hyperlink"/>
@@ -6198,8 +6334,8 @@
         <w:t xml:space="preserve">.</w:t>
       </w:r>
     </w:p>
-    <w:bookmarkEnd w:id="105"/>
-    <w:bookmarkStart w:id="106" w:name="ref-Ramos2003"/>
+    <w:bookmarkEnd w:id="106"/>
+    <w:bookmarkStart w:id="107" w:name="ref-Ramos2003"/>
     <w:p>
       <w:pPr>
         <w:pStyle w:val="Bibliography"/>
@@ -6220,8 +6356,8 @@
         <w:t xml:space="preserve">, 242:133–42. Piscataway, NJ.</w:t>
       </w:r>
     </w:p>
-    <w:bookmarkEnd w:id="106"/>
-    <w:bookmarkStart w:id="108" w:name="ref-Reimers2019"/>
+    <w:bookmarkEnd w:id="107"/>
+    <w:bookmarkStart w:id="109" w:name="ref-Reimers2019"/>
     <w:p>
       <w:pPr>
         <w:pStyle w:val="Bibliography"/>
@@ -6244,7 +6380,7 @@
       <w:r>
         <w:t xml:space="preserve"> </w:t>
       </w:r>
-      <w:hyperlink r:id="rId107">
+      <w:hyperlink r:id="rId108">
         <w:r>
           <w:rPr>
             <w:rStyle w:val="Hyperlink"/>
@@ -6256,8 +6392,8 @@
         <w:t xml:space="preserve">.</w:t>
       </w:r>
     </w:p>
-    <w:bookmarkEnd w:id="108"/>
-    <w:bookmarkStart w:id="109" w:name="ref-Rehurek2010"/>
+    <w:bookmarkEnd w:id="109"/>
+    <w:bookmarkStart w:id="110" w:name="ref-Rehurek2010"/>
     <w:p>
       <w:pPr>
         <w:pStyle w:val="Bibliography"/>
@@ -6278,8 +6414,8 @@
         <w:t xml:space="preserve">, 45–50. Valletta, Malta: ELRA.</w:t>
       </w:r>
     </w:p>
-    <w:bookmarkEnd w:id="109"/>
-    <w:bookmarkStart w:id="110" w:name="ref-Tong2001"/>
+    <w:bookmarkEnd w:id="110"/>
+    <w:bookmarkStart w:id="111" w:name="ref-Tong2001"/>
     <w:p>
       <w:pPr>
         <w:pStyle w:val="Bibliography"/>
@@ -6303,8 +6439,8 @@
         <w:t xml:space="preserve">2 (Nov): 45–66.</w:t>
       </w:r>
     </w:p>
-    <w:bookmarkEnd w:id="110"/>
-    <w:bookmarkStart w:id="112" w:name="ref-vandeSchoot2017"/>
+    <w:bookmarkEnd w:id="111"/>
+    <w:bookmarkStart w:id="113" w:name="ref-vandeSchoot2017"/>
     <w:p>
       <w:pPr>
         <w:pStyle w:val="Bibliography"/>
@@ -6330,7 +6466,7 @@
       <w:r>
         <w:t xml:space="preserve"> </w:t>
       </w:r>
-      <w:hyperlink r:id="rId111">
+      <w:hyperlink r:id="rId112">
         <w:r>
           <w:rPr>
             <w:rStyle w:val="Hyperlink"/>
@@ -6342,8 +6478,8 @@
         <w:t xml:space="preserve">.</w:t>
       </w:r>
     </w:p>
-    <w:bookmarkEnd w:id="112"/>
-    <w:bookmarkStart w:id="114" w:name="ref-Wallace2010"/>
+    <w:bookmarkEnd w:id="113"/>
+    <w:bookmarkStart w:id="115" w:name="ref-Wallace2010"/>
     <w:p>
       <w:pPr>
         <w:pStyle w:val="Bibliography"/>
@@ -6369,7 +6505,7 @@
       <w:r>
         <w:t xml:space="preserve"> </w:t>
       </w:r>
-      <w:hyperlink r:id="rId113">
+      <w:hyperlink r:id="rId114">
         <w:r>
           <w:rPr>
             <w:rStyle w:val="Hyperlink"/>
@@ -6381,8 +6517,8 @@
         <w:t xml:space="preserve">.</w:t>
       </w:r>
     </w:p>
-    <w:bookmarkEnd w:id="114"/>
-    <w:bookmarkStart w:id="116" w:name="ref-Yu2018a"/>
+    <w:bookmarkEnd w:id="115"/>
+    <w:bookmarkStart w:id="117" w:name="ref-Yu2018a"/>
     <w:p>
       <w:pPr>
         <w:pStyle w:val="Bibliography"/>
@@ -6408,7 +6544,7 @@
       <w:r>
         <w:t xml:space="preserve"> </w:t>
       </w:r>
-      <w:hyperlink r:id="rId115">
+      <w:hyperlink r:id="rId116">
         <w:r>
           <w:rPr>
             <w:rStyle w:val="Hyperlink"/>
@@ -6420,8 +6556,8 @@
         <w:t xml:space="preserve">.</w:t>
       </w:r>
     </w:p>
-    <w:bookmarkEnd w:id="116"/>
-    <w:bookmarkStart w:id="118" w:name="ref-Yu2019"/>
+    <w:bookmarkEnd w:id="117"/>
+    <w:bookmarkStart w:id="119" w:name="ref-Yu2019"/>
     <w:p>
       <w:pPr>
         <w:pStyle w:val="Bibliography"/>
@@ -6447,7 +6583,7 @@
       <w:r>
         <w:t xml:space="preserve"> </w:t>
       </w:r>
-      <w:hyperlink r:id="rId117">
+      <w:hyperlink r:id="rId118">
         <w:r>
           <w:rPr>
             <w:rStyle w:val="Hyperlink"/>
@@ -6459,8 +6595,8 @@
         <w:t xml:space="preserve">.</w:t>
       </w:r>
     </w:p>
-    <w:bookmarkEnd w:id="118"/>
-    <w:bookmarkStart w:id="119" w:name="ref-Zhang2004"/>
+    <w:bookmarkEnd w:id="119"/>
+    <w:bookmarkStart w:id="120" w:name="ref-Zhang2004"/>
     <w:p>
       <w:pPr>
         <w:pStyle w:val="Bibliography"/>
@@ -6481,8 +6617,8 @@
         <w:t xml:space="preserve">. Vol. 2.</w:t>
       </w:r>
     </w:p>
-    <w:bookmarkEnd w:id="119"/>
     <w:bookmarkEnd w:id="120"/>
+    <w:bookmarkEnd w:id="121"/>
     <w:sectPr/>
   </w:body>
 </w:document>
@@ -6508,7 +6644,7 @@
       </w:r>
     </w:p>
   </w:footnote>
-  <w:footnote w:id="35">
+  <w:footnote w:id="36">
     <w:p>
       <w:pPr>
         <w:pStyle w:val="FootnoteText"/>
@@ -6522,7 +6658,7 @@
       <w:r>
         <w:t xml:space="preserve"> </w:t>
       </w:r>
-      <w:hyperlink r:id="rId36">
+      <w:hyperlink r:id="rId37">
         <w:r>
           <w:rPr>
             <w:rStyle w:val="Hyperlink"/>

</xml_diff>